<commit_message>
Minutes for client meeting uploaded. Vini's log book updated.
</commit_message>
<xml_diff>
--- a/LogSection/Semester_2_Logbooks/Vini's_logBook_Semester_2.docx
+++ b/LogSection/Semester_2_Logbooks/Vini's_logBook_Semester_2.docx
@@ -1447,7 +1447,6 @@
           <w:u w:val="single"/>
         </w:rPr>
       </w:pPr>
-      <w:bookmarkStart w:id="0" w:name="_GoBack"/>
       <w:r>
         <w:rPr>
           <w:rFonts w:asciiTheme="minorHAnsi" w:hAnsiTheme="minorHAnsi" w:cstheme="minorHAnsi"/>
@@ -1942,7 +1941,6 @@
         <w:t>- When should document be put together and reviewed.</w:t>
       </w:r>
     </w:p>
-    <w:bookmarkEnd w:id="0"/>
     <w:p>
       <w:pPr>
         <w:rPr>
@@ -4445,6 +4443,437 @@
         </w:rPr>
         <w:t>Work was allocated for the following week for each member. All work is to be completed by Friday afternoon so we have time to review and prepare for client meeting.</w:t>
       </w:r>
+    </w:p>
+    <w:p>
+      <w:pPr>
+        <w:spacing w:after="0" w:line="240" w:lineRule="auto"/>
+        <w:rPr>
+          <w:rFonts w:ascii="Calibri" w:eastAsia="Times New Roman" w:hAnsi="Calibri" w:cs="Calibri"/>
+          <w:b/>
+          <w:bCs/>
+          <w:lang w:eastAsia="en-NZ"/>
+        </w:rPr>
+      </w:pPr>
+    </w:p>
+    <w:p>
+      <w:pPr>
+        <w:spacing w:after="0" w:line="240" w:lineRule="auto"/>
+        <w:rPr>
+          <w:rFonts w:ascii="Calibri" w:eastAsia="Times New Roman" w:hAnsi="Calibri" w:cs="Calibri"/>
+          <w:lang w:eastAsia="en-NZ"/>
+        </w:rPr>
+      </w:pPr>
+      <w:r>
+        <w:rPr>
+          <w:rFonts w:ascii="Calibri" w:eastAsia="Times New Roman" w:hAnsi="Calibri" w:cs="Calibri"/>
+          <w:b/>
+          <w:bCs/>
+          <w:lang w:eastAsia="en-NZ"/>
+        </w:rPr>
+        <w:t>03-08-1</w:t>
+      </w:r>
+      <w:r>
+        <w:rPr>
+          <w:rFonts w:ascii="Calibri" w:eastAsia="Times New Roman" w:hAnsi="Calibri" w:cs="Calibri"/>
+          <w:b/>
+          <w:bCs/>
+          <w:lang w:eastAsia="en-NZ"/>
+        </w:rPr>
+        <w:t>7</w:t>
+      </w:r>
+      <w:r>
+        <w:rPr>
+          <w:rFonts w:ascii="Calibri" w:eastAsia="Times New Roman" w:hAnsi="Calibri" w:cs="Calibri"/>
+          <w:b/>
+          <w:bCs/>
+          <w:lang w:eastAsia="en-NZ"/>
+        </w:rPr>
+        <w:t xml:space="preserve"> </w:t>
+      </w:r>
+      <w:r>
+        <w:rPr>
+          <w:rFonts w:ascii="Calibri" w:eastAsia="Times New Roman" w:hAnsi="Calibri" w:cs="Calibri"/>
+          <w:b/>
+          <w:bCs/>
+          <w:lang w:eastAsia="en-NZ"/>
+        </w:rPr>
+        <w:t>– 4 hours</w:t>
+      </w:r>
+    </w:p>
+    <w:p>
+      <w:pPr>
+        <w:spacing w:line="240" w:lineRule="auto"/>
+        <w:rPr>
+          <w:rFonts w:ascii="Calibri" w:eastAsia="Times New Roman" w:hAnsi="Calibri" w:cs="Calibri"/>
+          <w:lang w:eastAsia="en-NZ"/>
+        </w:rPr>
+      </w:pPr>
+    </w:p>
+    <w:p>
+      <w:pPr>
+        <w:spacing w:line="240" w:lineRule="auto"/>
+        <w:rPr>
+          <w:rFonts w:ascii="Calibri" w:eastAsia="Times New Roman" w:hAnsi="Calibri" w:cs="Calibri"/>
+          <w:lang w:eastAsia="en-NZ"/>
+        </w:rPr>
+      </w:pPr>
+      <w:r>
+        <w:rPr>
+          <w:rFonts w:ascii="Calibri" w:eastAsia="Times New Roman" w:hAnsi="Calibri" w:cs="Calibri"/>
+          <w:lang w:eastAsia="en-NZ"/>
+        </w:rPr>
+        <w:t xml:space="preserve">All Technical sections files in technical Assessment folder has been updated to reflect the final Report alterations accordingly. My new alterations were entered the table version. </w:t>
+      </w:r>
+    </w:p>
+    <w:p>
+      <w:pPr>
+        <w:spacing w:line="240" w:lineRule="auto"/>
+        <w:rPr>
+          <w:rFonts w:ascii="Calibri" w:eastAsia="Times New Roman" w:hAnsi="Calibri" w:cs="Calibri"/>
+          <w:lang w:eastAsia="en-NZ"/>
+        </w:rPr>
+      </w:pPr>
+      <w:r>
+        <w:rPr>
+          <w:rFonts w:ascii="Calibri" w:eastAsia="Times New Roman" w:hAnsi="Calibri" w:cs="Calibri"/>
+          <w:lang w:eastAsia="en-NZ"/>
+        </w:rPr>
+        <w:t xml:space="preserve">Reordered document sections. I swapped operational feasibility study with legal study, because it flows better coming from the Application solution section. </w:t>
+      </w:r>
+    </w:p>
+    <w:p>
+      <w:pPr>
+        <w:spacing w:line="240" w:lineRule="auto"/>
+        <w:rPr>
+          <w:rFonts w:ascii="Calibri" w:eastAsia="Times New Roman" w:hAnsi="Calibri" w:cs="Calibri"/>
+          <w:lang w:eastAsia="en-NZ"/>
+        </w:rPr>
+      </w:pPr>
+      <w:r>
+        <w:rPr>
+          <w:rFonts w:ascii="Calibri" w:eastAsia="Times New Roman" w:hAnsi="Calibri" w:cs="Calibri"/>
+          <w:lang w:eastAsia="en-NZ"/>
+        </w:rPr>
+        <w:t xml:space="preserve">Revision of Report. </w:t>
+      </w:r>
+      <w:r>
+        <w:rPr>
+          <w:rFonts w:ascii="Calibri" w:eastAsia="Times New Roman" w:hAnsi="Calibri" w:cs="Calibri"/>
+          <w:lang w:eastAsia="en-NZ"/>
+        </w:rPr>
+        <w:t xml:space="preserve">Removed subsections such as “introduction" where is not necessary, updated subsections names at operational study. </w:t>
+      </w:r>
+    </w:p>
+    <w:p>
+      <w:pPr>
+        <w:spacing w:line="240" w:lineRule="auto"/>
+        <w:rPr>
+          <w:rFonts w:ascii="Calibri" w:eastAsia="Times New Roman" w:hAnsi="Calibri" w:cs="Calibri"/>
+          <w:lang w:eastAsia="en-NZ"/>
+        </w:rPr>
+      </w:pPr>
+      <w:r>
+        <w:rPr>
+          <w:rFonts w:ascii="Calibri" w:eastAsia="Times New Roman" w:hAnsi="Calibri" w:cs="Calibri"/>
+          <w:lang w:eastAsia="en-NZ"/>
+        </w:rPr>
+        <w:t xml:space="preserve">Added conclusion to “Application Solution” section. </w:t>
+      </w:r>
+    </w:p>
+    <w:p>
+      <w:pPr>
+        <w:spacing w:line="240" w:lineRule="auto"/>
+        <w:rPr>
+          <w:rFonts w:ascii="Calibri" w:eastAsia="Times New Roman" w:hAnsi="Calibri" w:cs="Calibri"/>
+          <w:lang w:eastAsia="en-NZ"/>
+        </w:rPr>
+      </w:pPr>
+      <w:r>
+        <w:rPr>
+          <w:rFonts w:ascii="Calibri" w:eastAsia="Times New Roman" w:hAnsi="Calibri" w:cs="Calibri"/>
+          <w:lang w:eastAsia="en-NZ"/>
+        </w:rPr>
+        <w:t xml:space="preserve">Updated Schedule and Resource study’s conclusion. </w:t>
+      </w:r>
+    </w:p>
+    <w:p>
+      <w:pPr>
+        <w:spacing w:line="240" w:lineRule="auto"/>
+        <w:rPr>
+          <w:rFonts w:ascii="Calibri" w:eastAsia="Times New Roman" w:hAnsi="Calibri" w:cs="Calibri"/>
+          <w:lang w:eastAsia="en-NZ"/>
+        </w:rPr>
+      </w:pPr>
+      <w:r>
+        <w:rPr>
+          <w:rFonts w:ascii="Calibri" w:eastAsia="Times New Roman" w:hAnsi="Calibri" w:cs="Calibri"/>
+          <w:lang w:eastAsia="en-NZ"/>
+        </w:rPr>
+        <w:t>Added the project description and overview from the status report</w:t>
+      </w:r>
+      <w:r>
+        <w:rPr>
+          <w:rFonts w:ascii="Calibri" w:eastAsia="Times New Roman" w:hAnsi="Calibri" w:cs="Calibri"/>
+          <w:lang w:eastAsia="en-NZ"/>
+        </w:rPr>
+        <w:t>.</w:t>
+      </w:r>
+    </w:p>
+    <w:p>
+      <w:pPr>
+        <w:spacing w:line="240" w:lineRule="auto"/>
+        <w:rPr>
+          <w:rFonts w:ascii="Calibri" w:eastAsia="Times New Roman" w:hAnsi="Calibri" w:cs="Calibri"/>
+          <w:lang w:eastAsia="en-NZ"/>
+        </w:rPr>
+      </w:pPr>
+      <w:r>
+        <w:rPr>
+          <w:rFonts w:ascii="Calibri" w:eastAsia="Times New Roman" w:hAnsi="Calibri" w:cs="Calibri"/>
+          <w:lang w:eastAsia="en-NZ"/>
+        </w:rPr>
+        <w:t xml:space="preserve">Advised team: </w:t>
+      </w:r>
+    </w:p>
+    <w:p>
+      <w:pPr>
+        <w:spacing w:line="240" w:lineRule="auto"/>
+        <w:rPr>
+          <w:rFonts w:ascii="Calibri" w:eastAsia="Times New Roman" w:hAnsi="Calibri" w:cs="Calibri"/>
+          <w:lang w:eastAsia="en-NZ"/>
+        </w:rPr>
+      </w:pPr>
+      <w:r>
+        <w:rPr>
+          <w:rFonts w:ascii="Calibri" w:eastAsia="Times New Roman" w:hAnsi="Calibri" w:cs="Calibri"/>
+          <w:lang w:eastAsia="en-NZ"/>
+        </w:rPr>
+        <w:t>“ T</w:t>
+      </w:r>
+      <w:r>
+        <w:rPr>
+          <w:rFonts w:ascii="Calibri" w:eastAsia="Times New Roman" w:hAnsi="Calibri" w:cs="Calibri"/>
+          <w:lang w:eastAsia="en-NZ"/>
+        </w:rPr>
+        <w:t>here are redundancies, most on the operation study. Correct me if I am wrong, but I believe they are necessary because at Operational study we want to highlight whether the solutions provided will solve the problem or not. Also, it is a whole new section. What I think it is missing? More focus on how the solutions will solve the problem of the users, less focus o</w:t>
+      </w:r>
+      <w:r>
+        <w:rPr>
+          <w:rFonts w:ascii="Calibri" w:eastAsia="Times New Roman" w:hAnsi="Calibri" w:cs="Calibri"/>
+          <w:lang w:eastAsia="en-NZ"/>
+        </w:rPr>
+        <w:t>f the costs. Also, a conclusion.</w:t>
+      </w:r>
+    </w:p>
+    <w:p>
+      <w:pPr>
+        <w:spacing w:line="240" w:lineRule="auto"/>
+        <w:rPr>
+          <w:rFonts w:ascii="Calibri" w:eastAsia="Times New Roman" w:hAnsi="Calibri" w:cs="Calibri"/>
+          <w:lang w:eastAsia="en-NZ"/>
+        </w:rPr>
+      </w:pPr>
+      <w:r>
+        <w:rPr>
+          <w:rFonts w:ascii="Calibri" w:eastAsia="Times New Roman" w:hAnsi="Calibri" w:cs="Calibri"/>
+          <w:lang w:eastAsia="en-NZ"/>
+        </w:rPr>
+        <w:t>The legal assessment, perhaps, could have more options about licenses and their “descriptions” attached as appendices. There can’t be a conclusion because there is nothing to be compared.</w:t>
+      </w:r>
+      <w:r>
+        <w:rPr>
+          <w:rFonts w:ascii="Calibri" w:eastAsia="Times New Roman" w:hAnsi="Calibri" w:cs="Calibri"/>
+          <w:lang w:eastAsia="en-NZ"/>
+        </w:rPr>
+        <w:t>”</w:t>
+      </w:r>
+    </w:p>
+    <w:p>
+      <w:pPr>
+        <w:spacing w:line="240" w:lineRule="auto"/>
+        <w:rPr>
+          <w:rFonts w:ascii="Calibri" w:eastAsia="Times New Roman" w:hAnsi="Calibri" w:cs="Calibri"/>
+          <w:lang w:eastAsia="en-NZ"/>
+        </w:rPr>
+      </w:pPr>
+    </w:p>
+    <w:p>
+      <w:pPr>
+        <w:rPr>
+          <w:rFonts w:cstheme="minorHAnsi"/>
+          <w:b/>
+          <w:sz w:val="24"/>
+          <w:szCs w:val="24"/>
+        </w:rPr>
+      </w:pPr>
+    </w:p>
+    <w:p>
+      <w:pPr>
+        <w:rPr>
+          <w:rFonts w:cstheme="minorHAnsi"/>
+          <w:b/>
+          <w:sz w:val="24"/>
+          <w:szCs w:val="24"/>
+        </w:rPr>
+      </w:pPr>
+      <w:r>
+        <w:rPr>
+          <w:rFonts w:cstheme="minorHAnsi"/>
+          <w:b/>
+          <w:sz w:val="24"/>
+          <w:szCs w:val="24"/>
+        </w:rPr>
+        <w:lastRenderedPageBreak/>
+        <w:t>04/08/17 to 06/08 – 3 hours</w:t>
+      </w:r>
+      <w:bookmarkStart w:id="0" w:name="_GoBack"/>
+      <w:bookmarkEnd w:id="0"/>
+    </w:p>
+    <w:p>
+      <w:pPr>
+        <w:rPr>
+          <w:rFonts w:cstheme="minorHAnsi"/>
+          <w:sz w:val="24"/>
+          <w:szCs w:val="24"/>
+        </w:rPr>
+      </w:pPr>
+      <w:r>
+        <w:rPr>
+          <w:rFonts w:cstheme="minorHAnsi"/>
+          <w:sz w:val="24"/>
+          <w:szCs w:val="24"/>
+        </w:rPr>
+        <w:t>Formatted appendices and included into the feasibility study.</w:t>
+      </w:r>
+    </w:p>
+    <w:p>
+      <w:pPr>
+        <w:rPr>
+          <w:rFonts w:cstheme="minorHAnsi"/>
+          <w:sz w:val="24"/>
+          <w:szCs w:val="24"/>
+        </w:rPr>
+      </w:pPr>
+      <w:r>
+        <w:rPr>
+          <w:rFonts w:cstheme="minorHAnsi"/>
+          <w:sz w:val="24"/>
+          <w:szCs w:val="24"/>
+        </w:rPr>
+        <w:t xml:space="preserve">Added risks and recommendations to the repost and informed KG of </w:t>
+      </w:r>
+      <w:r>
+        <w:rPr>
+          <w:rFonts w:cstheme="minorHAnsi"/>
+          <w:sz w:val="24"/>
+          <w:szCs w:val="24"/>
+        </w:rPr>
+        <w:t>structure</w:t>
+      </w:r>
+      <w:r>
+        <w:rPr>
+          <w:rFonts w:cstheme="minorHAnsi"/>
+          <w:sz w:val="24"/>
+          <w:szCs w:val="24"/>
+        </w:rPr>
+        <w:t xml:space="preserve"> changes to the report. Advised KG that the current format of the document is not flowing </w:t>
+      </w:r>
+      <w:r>
+        <w:rPr>
+          <w:rFonts w:cstheme="minorHAnsi"/>
+          <w:sz w:val="24"/>
+          <w:szCs w:val="24"/>
+        </w:rPr>
+        <w:t>equally, recommendations provided so he can fix issues.</w:t>
+      </w:r>
+    </w:p>
+    <w:p>
+      <w:pPr>
+        <w:rPr>
+          <w:rFonts w:cstheme="minorHAnsi"/>
+          <w:sz w:val="24"/>
+          <w:szCs w:val="24"/>
+        </w:rPr>
+      </w:pPr>
+      <w:r>
+        <w:rPr>
+          <w:rFonts w:cstheme="minorHAnsi"/>
+          <w:sz w:val="24"/>
+          <w:szCs w:val="24"/>
+        </w:rPr>
+        <w:t xml:space="preserve">Resources and Schedule Assessment edited to cover resources needed in depths. </w:t>
+      </w:r>
+    </w:p>
+    <w:p>
+      <w:pPr>
+        <w:rPr>
+          <w:rFonts w:cstheme="minorHAnsi"/>
+          <w:sz w:val="24"/>
+          <w:szCs w:val="24"/>
+        </w:rPr>
+      </w:pPr>
+      <w:r>
+        <w:rPr>
+          <w:rFonts w:cstheme="minorHAnsi"/>
+          <w:sz w:val="24"/>
+          <w:szCs w:val="24"/>
+        </w:rPr>
+        <w:t xml:space="preserve">Conclusion of the report written and recommendation provided based on the scope we have agreed for this project. Hayley was advised that we should review it together to make it more concise. </w:t>
+      </w:r>
+    </w:p>
+    <w:p>
+      <w:pPr>
+        <w:rPr>
+          <w:rFonts w:cstheme="minorHAnsi"/>
+          <w:sz w:val="24"/>
+          <w:szCs w:val="24"/>
+        </w:rPr>
+      </w:pPr>
+    </w:p>
+    <w:p>
+      <w:pPr>
+        <w:rPr>
+          <w:rFonts w:cstheme="minorHAnsi"/>
+          <w:b/>
+          <w:sz w:val="24"/>
+          <w:szCs w:val="24"/>
+        </w:rPr>
+      </w:pPr>
+      <w:r>
+        <w:rPr>
+          <w:rFonts w:cstheme="minorHAnsi"/>
+          <w:b/>
+          <w:sz w:val="24"/>
+          <w:szCs w:val="24"/>
+        </w:rPr>
+        <w:t>Extras – 2 hours</w:t>
+      </w:r>
+    </w:p>
+    <w:p>
+      <w:pPr>
+        <w:rPr>
+          <w:rFonts w:cstheme="minorHAnsi"/>
+          <w:sz w:val="24"/>
+          <w:szCs w:val="24"/>
+        </w:rPr>
+      </w:pPr>
+      <w:r>
+        <w:rPr>
+          <w:rFonts w:cstheme="minorHAnsi"/>
+          <w:sz w:val="24"/>
+          <w:szCs w:val="24"/>
+        </w:rPr>
+        <w:t>Revision, checks and need to provide feedback to each new change to the project done by any member. Constant communication through slack, text messages etc.</w:t>
+      </w:r>
+    </w:p>
+    <w:p>
+      <w:pPr>
+        <w:rPr>
+          <w:rFonts w:cstheme="minorHAnsi"/>
+          <w:sz w:val="24"/>
+          <w:szCs w:val="24"/>
+        </w:rPr>
+      </w:pPr>
     </w:p>
     <w:sectPr>
       <w:pgSz w:w="11906" w:h="16838"/>
@@ -5309,7 +5738,7 @@
 </file>
 
 <file path=customXml/itemProps1.xml><?xml version="1.0" encoding="utf-8"?>
-<ds:datastoreItem xmlns:ds="http://schemas.openxmlformats.org/officeDocument/2006/customXml" ds:itemID="{6BB0CD04-3673-42F3-978F-B40D9AF8C867}">
+<ds:datastoreItem xmlns:ds="http://schemas.openxmlformats.org/officeDocument/2006/customXml" ds:itemID="{775306E4-34B2-4A72-8C2E-D81C26343915}">
   <ds:schemaRefs>
     <ds:schemaRef ds:uri="http://schemas.openxmlformats.org/officeDocument/2006/bibliography"/>
   </ds:schemaRefs>

</xml_diff>

<commit_message>
Missing push from last Saturday. New info in my log book. Changed few tasks from week 3 to week 4 where those should have been placed at first.
</commit_message>
<xml_diff>
--- a/LogSection/Semester_2_Logbooks/Vini's_logBook_Semester_2.docx
+++ b/LogSection/Semester_2_Logbooks/Vini's_logBook_Semester_2.docx
@@ -4749,6 +4749,53 @@
       <w:pPr>
         <w:rPr>
           <w:rFonts w:cstheme="minorHAnsi"/>
+          <w:sz w:val="24"/>
+          <w:szCs w:val="24"/>
+        </w:rPr>
+      </w:pPr>
+    </w:p>
+    <w:p>
+      <w:pPr>
+        <w:rPr>
+          <w:rFonts w:cstheme="minorHAnsi"/>
+          <w:sz w:val="24"/>
+          <w:szCs w:val="24"/>
+        </w:rPr>
+      </w:pPr>
+    </w:p>
+    <w:p>
+      <w:pPr>
+        <w:jc w:val="center"/>
+        <w:rPr>
+          <w:rFonts w:cstheme="minorHAnsi"/>
+          <w:b/>
+          <w:sz w:val="32"/>
+          <w:szCs w:val="24"/>
+        </w:rPr>
+      </w:pPr>
+      <w:r>
+        <w:rPr>
+          <w:rFonts w:cstheme="minorHAnsi"/>
+          <w:sz w:val="24"/>
+          <w:szCs w:val="24"/>
+        </w:rPr>
+        <w:br w:type="page"/>
+      </w:r>
+      <w:r>
+        <w:rPr>
+          <w:rFonts w:cstheme="minorHAnsi"/>
+          <w:b/>
+          <w:sz w:val="32"/>
+          <w:szCs w:val="24"/>
+        </w:rPr>
+        <w:lastRenderedPageBreak/>
+        <w:t>Week 4</w:t>
+      </w:r>
+    </w:p>
+    <w:p>
+      <w:pPr>
+        <w:rPr>
+          <w:rFonts w:cstheme="minorHAnsi"/>
           <w:b/>
           <w:sz w:val="24"/>
           <w:szCs w:val="24"/>
@@ -4785,15 +4832,6 @@
       <w:pPr>
         <w:rPr>
           <w:rFonts w:cstheme="minorHAnsi"/>
-          <w:sz w:val="24"/>
-          <w:szCs w:val="24"/>
-        </w:rPr>
-      </w:pPr>
-    </w:p>
-    <w:p>
-      <w:pPr>
-        <w:rPr>
-          <w:rFonts w:cstheme="minorHAnsi"/>
           <w:b/>
           <w:sz w:val="24"/>
           <w:szCs w:val="24"/>
@@ -5083,7 +5121,6 @@
           <w:sz w:val="24"/>
           <w:szCs w:val="24"/>
         </w:rPr>
-        <w:lastRenderedPageBreak/>
         <w:t>Client wants to know "What IS feasible" if his original idea isn't feasible.</w:t>
       </w:r>
     </w:p>
@@ -5176,13 +5213,7 @@
         </w:rPr>
       </w:pPr>
       <w:r>
-        <w:t xml:space="preserve">We are </w:t>
-      </w:r>
-      <w:r>
-        <w:t>waiting</w:t>
-      </w:r>
-      <w:r>
-        <w:t xml:space="preserve"> for feedback.</w:t>
+        <w:t>We are waiting for feedback.</w:t>
       </w:r>
       <w:r>
         <w:rPr>
@@ -5197,10 +5228,54 @@
       <w:pPr>
         <w:rPr>
           <w:rFonts w:cstheme="minorHAnsi"/>
-          <w:sz w:val="24"/>
-          <w:szCs w:val="24"/>
-        </w:rPr>
-      </w:pPr>
+          <w:b/>
+          <w:sz w:val="24"/>
+          <w:szCs w:val="24"/>
+        </w:rPr>
+      </w:pPr>
+      <w:r>
+        <w:rPr>
+          <w:rFonts w:cstheme="minorHAnsi"/>
+          <w:b/>
+          <w:sz w:val="24"/>
+          <w:szCs w:val="24"/>
+        </w:rPr>
+        <w:t>Rest of the Week</w:t>
+      </w:r>
+    </w:p>
+    <w:p>
+      <w:pPr>
+        <w:rPr>
+          <w:rFonts w:cstheme="minorHAnsi"/>
+          <w:sz w:val="24"/>
+          <w:szCs w:val="24"/>
+        </w:rPr>
+      </w:pPr>
+      <w:r>
+        <w:rPr>
+          <w:rFonts w:cstheme="minorHAnsi"/>
+          <w:sz w:val="24"/>
+          <w:szCs w:val="24"/>
+        </w:rPr>
+        <w:t>New repository created “logSection” to store all records that relates to the project. That includes emails, feedbacks, audio records, minutes, logbooks and etc.</w:t>
+      </w:r>
+    </w:p>
+    <w:p>
+      <w:pPr>
+        <w:rPr>
+          <w:rFonts w:cstheme="minorHAnsi"/>
+          <w:sz w:val="24"/>
+          <w:szCs w:val="24"/>
+        </w:rPr>
+      </w:pPr>
+      <w:r>
+        <w:rPr>
+          <w:rFonts w:cstheme="minorHAnsi"/>
+          <w:sz w:val="24"/>
+          <w:szCs w:val="24"/>
+        </w:rPr>
+        <w:t xml:space="preserve">Updated version of the changes track created to address all inputs to the feasibility study. </w:t>
+      </w:r>
     </w:p>
     <w:p>
       <w:pPr>
@@ -5215,82 +5290,11 @@
       <w:r>
         <w:rPr>
           <w:rFonts w:cstheme="minorHAnsi"/>
-          <w:sz w:val="24"/>
-          <w:szCs w:val="24"/>
-        </w:rPr>
-        <w:br w:type="page"/>
-      </w:r>
-      <w:r>
-        <w:rPr>
-          <w:rFonts w:cstheme="minorHAnsi"/>
           <w:b/>
           <w:sz w:val="32"/>
           <w:szCs w:val="24"/>
         </w:rPr>
         <w:lastRenderedPageBreak/>
-        <w:t>Week 4</w:t>
-      </w:r>
-    </w:p>
-    <w:p>
-      <w:pPr>
-        <w:rPr>
-          <w:rFonts w:cstheme="minorHAnsi"/>
-          <w:sz w:val="24"/>
-          <w:szCs w:val="24"/>
-        </w:rPr>
-      </w:pPr>
-      <w:r>
-        <w:rPr>
-          <w:rFonts w:cstheme="minorHAnsi"/>
-          <w:sz w:val="24"/>
-          <w:szCs w:val="24"/>
-        </w:rPr>
-        <w:t>New repository created “logSection” to store all records that relates to the project. That includes emails, feedbacks, audio records, minutes, logbooks and etc.</w:t>
-      </w:r>
-    </w:p>
-    <w:p>
-      <w:pPr>
-        <w:rPr>
-          <w:rFonts w:cstheme="minorHAnsi"/>
-          <w:sz w:val="24"/>
-          <w:szCs w:val="24"/>
-        </w:rPr>
-      </w:pPr>
-      <w:r>
-        <w:rPr>
-          <w:rFonts w:cstheme="minorHAnsi"/>
-          <w:sz w:val="24"/>
-          <w:szCs w:val="24"/>
-        </w:rPr>
-        <w:t xml:space="preserve">Updated version of the changes track created to address all inputs to the feasibility study. </w:t>
-      </w:r>
-    </w:p>
-    <w:p>
-      <w:pPr>
-        <w:rPr>
-          <w:rFonts w:cstheme="minorHAnsi"/>
-          <w:sz w:val="24"/>
-          <w:szCs w:val="24"/>
-        </w:rPr>
-      </w:pPr>
-    </w:p>
-    <w:p>
-      <w:pPr>
-        <w:jc w:val="center"/>
-        <w:rPr>
-          <w:rFonts w:cstheme="minorHAnsi"/>
-          <w:b/>
-          <w:sz w:val="32"/>
-          <w:szCs w:val="24"/>
-        </w:rPr>
-      </w:pPr>
-      <w:r>
-        <w:rPr>
-          <w:rFonts w:cstheme="minorHAnsi"/>
-          <w:b/>
-          <w:sz w:val="32"/>
-          <w:szCs w:val="24"/>
-        </w:rPr>
         <w:t>Week 5</w:t>
       </w:r>
     </w:p>
@@ -5904,7 +5908,21 @@
           <w:sz w:val="24"/>
           <w:szCs w:val="24"/>
         </w:rPr>
-        <w:t xml:space="preserve"> The group have meet with Ramon Lewis, technician Engineering at AUT. He has introduced his own network solution using Raspberry PIs to implement a cheap network in the venue. This meeting was audio recorded. This solution will be futher investigated.</w:t>
+        <w:t xml:space="preserve"> The group have meet with Ramon Lewis, technician Engineering at AUT. He has introduced his own network solution using Raspberry PIs to implement a cheap network in the venue. This meeting was audio recorded. This solution will be </w:t>
+      </w:r>
+      <w:r>
+        <w:rPr>
+          <w:sz w:val="24"/>
+          <w:szCs w:val="24"/>
+        </w:rPr>
+        <w:t>further</w:t>
+      </w:r>
+      <w:r>
+        <w:rPr>
+          <w:sz w:val="24"/>
+          <w:szCs w:val="24"/>
+        </w:rPr>
+        <w:t xml:space="preserve"> investigated.</w:t>
       </w:r>
     </w:p>
     <w:p>
@@ -6742,15 +6760,7 @@
           <w:sz w:val="24"/>
           <w:szCs w:val="24"/>
         </w:rPr>
-        <w:t>Researched about dropping</w:t>
-      </w:r>
-      <w:r>
-        <w:rPr>
-          <w:rFonts w:cstheme="minorHAnsi"/>
-          <w:sz w:val="24"/>
-          <w:szCs w:val="24"/>
-        </w:rPr>
-        <w:t xml:space="preserve"> connections to the Database; </w:t>
+        <w:t xml:space="preserve">Researched about dropping connections to the Database; </w:t>
       </w:r>
       <w:r>
         <w:rPr>
@@ -6758,15 +6768,7 @@
           <w:sz w:val="24"/>
           <w:szCs w:val="24"/>
         </w:rPr>
-        <w:t>Handling the</w:t>
-      </w:r>
-      <w:r>
-        <w:rPr>
-          <w:rFonts w:ascii="Times New Roman" w:hAnsi="Times New Roman" w:cs="Times New Roman"/>
-          <w:sz w:val="24"/>
-          <w:szCs w:val="24"/>
-        </w:rPr>
-        <w:t xml:space="preserve"> number of database connections; </w:t>
+        <w:t xml:space="preserve">Handling the number of database connections; </w:t>
       </w:r>
       <w:r>
         <w:rPr>
@@ -6776,17 +6778,7 @@
           <w:szCs w:val="24"/>
           <w:lang w:eastAsia="en-NZ"/>
         </w:rPr>
-        <w:t>Connection Pooling</w:t>
-      </w:r>
-      <w:r>
-        <w:rPr>
-          <w:rFonts w:ascii="Times New Roman" w:eastAsia="Times New Roman" w:hAnsi="Times New Roman" w:cs="Times New Roman"/>
-          <w:bCs/>
-          <w:sz w:val="24"/>
-          <w:szCs w:val="24"/>
-          <w:lang w:eastAsia="en-NZ"/>
-        </w:rPr>
-        <w:t xml:space="preserve">; </w:t>
+        <w:t xml:space="preserve">Connection Pooling; </w:t>
       </w:r>
       <w:r>
         <w:rPr>
@@ -6988,89 +6980,168 @@
           <w:sz w:val="24"/>
           <w:szCs w:val="24"/>
         </w:rPr>
-        <w:t>Also, explored a connection pooling software called PbBouncer. Extended by watching a video in youtube. All these information can be found the file currently named “learn about PostgreeSQL”.</w:t>
+        <w:t xml:space="preserve">Also, explored a connection pooling software called PbBouncer. Extended by watching a video in youtube. All </w:t>
+      </w:r>
+      <w:r>
+        <w:rPr>
+          <w:rFonts w:ascii="Times New Roman" w:hAnsi="Times New Roman" w:cs="Times New Roman"/>
+          <w:sz w:val="24"/>
+          <w:szCs w:val="24"/>
+        </w:rPr>
+        <w:t>this information</w:t>
+      </w:r>
+      <w:r>
+        <w:rPr>
+          <w:rFonts w:ascii="Times New Roman" w:hAnsi="Times New Roman" w:cs="Times New Roman"/>
+          <w:sz w:val="24"/>
+          <w:szCs w:val="24"/>
+        </w:rPr>
+        <w:t xml:space="preserve"> can be found the file currently named “learn about PostgreeSQL”.</w:t>
+      </w:r>
+    </w:p>
+    <w:p>
+      <w:pPr>
+        <w:rPr>
+          <w:rFonts w:ascii="Times New Roman" w:hAnsi="Times New Roman" w:cs="Times New Roman"/>
+          <w:sz w:val="24"/>
+          <w:szCs w:val="24"/>
+        </w:rPr>
+      </w:pPr>
+      <w:r>
+        <w:rPr>
+          <w:rFonts w:ascii="Times New Roman" w:hAnsi="Times New Roman" w:cs="Times New Roman"/>
+          <w:sz w:val="24"/>
+          <w:szCs w:val="24"/>
+        </w:rPr>
+        <w:t>Summary:</w:t>
+      </w:r>
+    </w:p>
+    <w:p>
+      <w:pPr>
+        <w:rPr>
+          <w:rFonts w:ascii="Times New Roman" w:hAnsi="Times New Roman" w:cs="Times New Roman"/>
+          <w:sz w:val="24"/>
+          <w:szCs w:val="24"/>
+        </w:rPr>
+      </w:pPr>
+      <w:r>
+        <w:rPr>
+          <w:rFonts w:ascii="Times New Roman" w:hAnsi="Times New Roman" w:cs="Times New Roman"/>
+          <w:sz w:val="24"/>
+          <w:szCs w:val="24"/>
+        </w:rPr>
+        <w:t>“</w:t>
+      </w:r>
+      <w:r>
+        <w:rPr>
+          <w:rFonts w:ascii="Times New Roman" w:hAnsi="Times New Roman" w:cs="Times New Roman"/>
+          <w:sz w:val="24"/>
+          <w:szCs w:val="24"/>
+        </w:rPr>
+        <w:t>Fixed primary Key on the database Design. Altered and added more info in the DomainModel description file. Create a new file that address the issues we have discussed for the back-end such as dropping idle connections and handling concurrency. Create a back-end design including a PgBouncer to manage connections. - Everybody's</w:t>
+      </w:r>
+      <w:r>
+        <w:rPr>
+          <w:rFonts w:ascii="Times New Roman" w:hAnsi="Times New Roman" w:cs="Times New Roman"/>
+          <w:sz w:val="24"/>
+          <w:szCs w:val="24"/>
+        </w:rPr>
+        <w:t>”</w:t>
+      </w:r>
+    </w:p>
+    <w:p>
+      <w:pPr>
+        <w:rPr>
+          <w:rFonts w:ascii="Times New Roman" w:hAnsi="Times New Roman" w:cs="Times New Roman"/>
+          <w:b/>
+          <w:sz w:val="24"/>
+          <w:szCs w:val="24"/>
+        </w:rPr>
+      </w:pPr>
+    </w:p>
+    <w:p>
+      <w:pPr>
+        <w:rPr>
+          <w:rFonts w:ascii="Times New Roman" w:hAnsi="Times New Roman" w:cs="Times New Roman"/>
+          <w:b/>
+          <w:sz w:val="24"/>
+          <w:szCs w:val="24"/>
+        </w:rPr>
+      </w:pPr>
+    </w:p>
+    <w:p>
+      <w:pPr>
+        <w:rPr>
+          <w:rFonts w:cstheme="minorHAnsi"/>
+          <w:b/>
+          <w:sz w:val="24"/>
+          <w:szCs w:val="24"/>
+        </w:rPr>
+      </w:pPr>
+      <w:r>
+        <w:rPr>
+          <w:rFonts w:cstheme="minorHAnsi"/>
+          <w:b/>
+          <w:sz w:val="24"/>
+          <w:szCs w:val="24"/>
+        </w:rPr>
+        <w:t>Saturday 16</w:t>
+      </w:r>
+      <w:r>
+        <w:rPr>
+          <w:rFonts w:cstheme="minorHAnsi"/>
+          <w:b/>
+          <w:sz w:val="24"/>
+          <w:szCs w:val="24"/>
+          <w:vertAlign w:val="superscript"/>
+        </w:rPr>
+        <w:t>th</w:t>
+      </w:r>
+      <w:r>
+        <w:rPr>
+          <w:rFonts w:cstheme="minorHAnsi"/>
+          <w:b/>
+          <w:sz w:val="24"/>
+          <w:szCs w:val="24"/>
+        </w:rPr>
+        <w:t xml:space="preserve"> September – 2hours</w:t>
+      </w:r>
+    </w:p>
+    <w:p>
+      <w:pPr>
+        <w:rPr>
+          <w:rFonts w:cstheme="minorHAnsi"/>
+          <w:sz w:val="24"/>
+          <w:szCs w:val="24"/>
+        </w:rPr>
+      </w:pPr>
+      <w:r>
+        <w:rPr>
+          <w:rFonts w:cstheme="minorHAnsi"/>
+          <w:sz w:val="24"/>
+          <w:szCs w:val="24"/>
+        </w:rPr>
+        <w:t xml:space="preserve">I wrote an individual status report and sent it to the supervisor as requested. </w:t>
+      </w:r>
+      <w:r>
+        <w:rPr>
+          <w:rFonts w:cstheme="minorHAnsi"/>
+          <w:sz w:val="24"/>
+          <w:szCs w:val="24"/>
+        </w:rPr>
+        <w:br/>
+        <w:t>I was planning t use this time to play with PgB</w:t>
       </w:r>
       <w:bookmarkStart w:id="1" w:name="_GoBack"/>
       <w:bookmarkEnd w:id="1"/>
-    </w:p>
-    <w:p>
-      <w:pPr>
-        <w:rPr>
-          <w:rFonts w:ascii="Times New Roman" w:hAnsi="Times New Roman" w:cs="Times New Roman"/>
-          <w:sz w:val="24"/>
-          <w:szCs w:val="24"/>
-        </w:rPr>
-      </w:pPr>
-      <w:r>
-        <w:rPr>
-          <w:rFonts w:ascii="Times New Roman" w:hAnsi="Times New Roman" w:cs="Times New Roman"/>
-          <w:sz w:val="24"/>
-          <w:szCs w:val="24"/>
-        </w:rPr>
-        <w:t>Summary:</w:t>
-      </w:r>
-    </w:p>
-    <w:p>
-      <w:pPr>
-        <w:rPr>
-          <w:rFonts w:ascii="Times New Roman" w:hAnsi="Times New Roman" w:cs="Times New Roman"/>
-          <w:sz w:val="24"/>
-          <w:szCs w:val="24"/>
-        </w:rPr>
-      </w:pPr>
-      <w:r>
-        <w:rPr>
-          <w:rFonts w:ascii="Times New Roman" w:hAnsi="Times New Roman" w:cs="Times New Roman"/>
-          <w:sz w:val="24"/>
-          <w:szCs w:val="24"/>
-        </w:rPr>
-        <w:t>“</w:t>
-      </w:r>
-      <w:r>
-        <w:rPr>
-          <w:rFonts w:ascii="Times New Roman" w:hAnsi="Times New Roman" w:cs="Times New Roman"/>
-          <w:sz w:val="24"/>
-          <w:szCs w:val="24"/>
-        </w:rPr>
-        <w:t>Fixed primary Key on the database Design. Altered and added more info in the DomainModel description file. Create a new file that address the issues we have discussed for the back-end such as dropping idle connections and handling concurrency. Create a back-end design including a PgBouncer to manage connections. - Everybody's</w:t>
-      </w:r>
-      <w:r>
-        <w:rPr>
-          <w:rFonts w:ascii="Times New Roman" w:hAnsi="Times New Roman" w:cs="Times New Roman"/>
-          <w:sz w:val="24"/>
-          <w:szCs w:val="24"/>
-        </w:rPr>
-        <w:t>”</w:t>
-      </w:r>
-    </w:p>
-    <w:p>
-      <w:pPr>
-        <w:rPr>
-          <w:rFonts w:ascii="Times New Roman" w:hAnsi="Times New Roman" w:cs="Times New Roman"/>
-          <w:b/>
-          <w:sz w:val="24"/>
-          <w:szCs w:val="24"/>
-        </w:rPr>
-      </w:pPr>
-    </w:p>
-    <w:p>
-      <w:pPr>
-        <w:rPr>
-          <w:rFonts w:ascii="Times New Roman" w:hAnsi="Times New Roman" w:cs="Times New Roman"/>
-          <w:b/>
-          <w:sz w:val="24"/>
-          <w:szCs w:val="24"/>
-        </w:rPr>
-      </w:pPr>
-    </w:p>
-    <w:p>
-      <w:pPr>
-        <w:rPr>
-          <w:rFonts w:cstheme="minorHAnsi"/>
-          <w:sz w:val="24"/>
-          <w:szCs w:val="24"/>
-        </w:rPr>
-      </w:pPr>
+      <w:r>
+        <w:rPr>
+          <w:rFonts w:cstheme="minorHAnsi"/>
+          <w:sz w:val="24"/>
+          <w:szCs w:val="24"/>
+        </w:rPr>
+        <w:t xml:space="preserve">ouncer and set it up. To be done next week. </w:t>
+      </w:r>
     </w:p>
     <w:sectPr>
       <w:pgSz w:w="11906" w:h="16838"/>
@@ -8153,7 +8224,7 @@
 </file>
 
 <file path=customXml/itemProps1.xml><?xml version="1.0" encoding="utf-8"?>
-<ds:datastoreItem xmlns:ds="http://schemas.openxmlformats.org/officeDocument/2006/customXml" ds:itemID="{8295E292-9808-4138-AFC7-66AC3D475333}">
+<ds:datastoreItem xmlns:ds="http://schemas.openxmlformats.org/officeDocument/2006/customXml" ds:itemID="{D6C10296-E538-4595-82F6-26773782D237}">
   <ds:schemaRefs>
     <ds:schemaRef ds:uri="http://schemas.openxmlformats.org/officeDocument/2006/bibliography"/>
   </ds:schemaRefs>

</xml_diff>

<commit_message>
Update for today's in the logbook.
</commit_message>
<xml_diff>
--- a/LogSection/Semester_2_Logbooks/Vini's_logBook_Semester_2.docx
+++ b/LogSection/Semester_2_Logbooks/Vini's_logBook_Semester_2.docx
@@ -7130,7 +7130,343 @@
           <w:szCs w:val="24"/>
         </w:rPr>
         <w:br/>
-        <w:t>I was planning t use this time to play with PgB</w:t>
+        <w:t xml:space="preserve">I was planning t use this time to play with PgBouncer and set it up. To be done next week. </w:t>
+      </w:r>
+    </w:p>
+    <w:p>
+      <w:pPr>
+        <w:rPr>
+          <w:rFonts w:cstheme="minorHAnsi"/>
+          <w:sz w:val="24"/>
+          <w:szCs w:val="24"/>
+        </w:rPr>
+      </w:pPr>
+      <w:r>
+        <w:rPr>
+          <w:rFonts w:cstheme="minorHAnsi"/>
+          <w:sz w:val="24"/>
+          <w:szCs w:val="24"/>
+        </w:rPr>
+        <w:br w:type="page"/>
+      </w:r>
+    </w:p>
+    <w:p>
+      <w:pPr>
+        <w:jc w:val="center"/>
+        <w:rPr>
+          <w:rFonts w:cstheme="minorHAnsi"/>
+          <w:b/>
+          <w:sz w:val="32"/>
+          <w:szCs w:val="24"/>
+        </w:rPr>
+      </w:pPr>
+      <w:r>
+        <w:rPr>
+          <w:rFonts w:cstheme="minorHAnsi"/>
+          <w:b/>
+          <w:sz w:val="32"/>
+          <w:szCs w:val="24"/>
+        </w:rPr>
+        <w:lastRenderedPageBreak/>
+        <w:t>Week 8</w:t>
+      </w:r>
+    </w:p>
+    <w:p>
+      <w:pPr>
+        <w:rPr>
+          <w:rFonts w:cstheme="minorHAnsi"/>
+          <w:sz w:val="24"/>
+          <w:szCs w:val="24"/>
+        </w:rPr>
+      </w:pPr>
+      <w:r>
+        <w:rPr>
+          <w:rFonts w:cstheme="minorHAnsi"/>
+          <w:sz w:val="24"/>
+          <w:szCs w:val="24"/>
+        </w:rPr>
+        <w:t>19</w:t>
+      </w:r>
+      <w:r>
+        <w:rPr>
+          <w:rFonts w:cstheme="minorHAnsi"/>
+          <w:sz w:val="24"/>
+          <w:szCs w:val="24"/>
+          <w:vertAlign w:val="superscript"/>
+        </w:rPr>
+        <w:t>th</w:t>
+      </w:r>
+      <w:r>
+        <w:rPr>
+          <w:rFonts w:cstheme="minorHAnsi"/>
+          <w:sz w:val="24"/>
+          <w:szCs w:val="24"/>
+        </w:rPr>
+        <w:t xml:space="preserve"> September</w:t>
+      </w:r>
+      <w:r>
+        <w:rPr>
+          <w:rFonts w:cstheme="minorHAnsi"/>
+          <w:sz w:val="24"/>
+          <w:szCs w:val="24"/>
+        </w:rPr>
+        <w:t xml:space="preserve"> – 2 hours</w:t>
+      </w:r>
+    </w:p>
+    <w:p>
+      <w:pPr>
+        <w:rPr>
+          <w:rFonts w:cstheme="minorHAnsi"/>
+          <w:sz w:val="24"/>
+          <w:szCs w:val="24"/>
+        </w:rPr>
+      </w:pPr>
+      <w:r>
+        <w:rPr>
+          <w:rFonts w:cstheme="minorHAnsi"/>
+          <w:sz w:val="24"/>
+          <w:szCs w:val="24"/>
+        </w:rPr>
+        <w:t>We had a team group or those who were able to attend – Refer to minutes for this date for summary.</w:t>
+      </w:r>
+    </w:p>
+    <w:p>
+      <w:pPr>
+        <w:rPr>
+          <w:rFonts w:cstheme="minorHAnsi"/>
+          <w:sz w:val="24"/>
+          <w:szCs w:val="24"/>
+        </w:rPr>
+      </w:pPr>
+      <w:r>
+        <w:rPr>
+          <w:rFonts w:cstheme="minorHAnsi"/>
+          <w:sz w:val="24"/>
+          <w:szCs w:val="24"/>
+        </w:rPr>
+        <w:t>Later, 1 hours</w:t>
+      </w:r>
+    </w:p>
+    <w:p>
+      <w:pPr>
+        <w:rPr>
+          <w:rFonts w:cstheme="minorHAnsi"/>
+          <w:sz w:val="24"/>
+          <w:szCs w:val="24"/>
+        </w:rPr>
+      </w:pPr>
+      <w:r>
+        <w:rPr>
+          <w:rFonts w:cstheme="minorHAnsi"/>
+          <w:sz w:val="24"/>
+          <w:szCs w:val="24"/>
+        </w:rPr>
+        <w:t>Overall domain description file was broken down into smaller files that correspond the appropriate domain. Uploading indo from our today's meeting together</w:t>
+      </w:r>
+    </w:p>
+    <w:p>
+      <w:pPr>
+        <w:rPr>
+          <w:rFonts w:cstheme="minorHAnsi"/>
+          <w:sz w:val="24"/>
+          <w:szCs w:val="24"/>
+        </w:rPr>
+      </w:pPr>
+    </w:p>
+    <w:p>
+      <w:pPr>
+        <w:rPr>
+          <w:rFonts w:cstheme="minorHAnsi"/>
+          <w:sz w:val="24"/>
+          <w:szCs w:val="24"/>
+        </w:rPr>
+      </w:pPr>
+      <w:r>
+        <w:rPr>
+          <w:rFonts w:cstheme="minorHAnsi"/>
+          <w:sz w:val="24"/>
+          <w:szCs w:val="24"/>
+        </w:rPr>
+        <w:t>20</w:t>
+      </w:r>
+      <w:r>
+        <w:rPr>
+          <w:rFonts w:cstheme="minorHAnsi"/>
+          <w:sz w:val="24"/>
+          <w:szCs w:val="24"/>
+          <w:vertAlign w:val="superscript"/>
+        </w:rPr>
+        <w:t>th</w:t>
+      </w:r>
+      <w:r>
+        <w:rPr>
+          <w:rFonts w:cstheme="minorHAnsi"/>
+          <w:sz w:val="24"/>
+          <w:szCs w:val="24"/>
+        </w:rPr>
+        <w:t xml:space="preserve"> September </w:t>
+      </w:r>
+      <w:r>
+        <w:rPr>
+          <w:rFonts w:cstheme="minorHAnsi"/>
+          <w:sz w:val="24"/>
+          <w:szCs w:val="24"/>
+        </w:rPr>
+        <w:t>-2 hours</w:t>
+      </w:r>
+    </w:p>
+    <w:p>
+      <w:pPr>
+        <w:rPr>
+          <w:rFonts w:cstheme="minorHAnsi"/>
+          <w:sz w:val="24"/>
+          <w:szCs w:val="24"/>
+        </w:rPr>
+      </w:pPr>
+      <w:r>
+        <w:rPr>
+          <w:rFonts w:cstheme="minorHAnsi"/>
+          <w:sz w:val="24"/>
+          <w:szCs w:val="24"/>
+        </w:rPr>
+        <w:t>I have created a new database design that only covers the minimal features needed for the application. Also, I have changed the name of =some variable as required in our last meeting (e.g. userId =&gt; username, username=&gt; name). In addition, reduced the composite keys to a minimum and used composite key instead of creating unique ids. Created a variable “assigned’ for each team record, also a time stamp variable for each competition.</w:t>
+      </w:r>
+      <w:r>
+        <w:rPr>
+          <w:rFonts w:cstheme="minorHAnsi"/>
+          <w:sz w:val="24"/>
+          <w:szCs w:val="24"/>
+        </w:rPr>
+        <w:t xml:space="preserve"> </w:t>
+      </w:r>
+      <w:r>
+        <w:rPr>
+          <w:rFonts w:cstheme="minorHAnsi"/>
+          <w:sz w:val="24"/>
+          <w:szCs w:val="24"/>
+        </w:rPr>
+        <w:t>New file is called “Minimum database design”.</w:t>
+      </w:r>
+    </w:p>
+    <w:p>
+      <w:pPr>
+        <w:rPr>
+          <w:rFonts w:cstheme="minorHAnsi"/>
+          <w:sz w:val="24"/>
+          <w:szCs w:val="24"/>
+        </w:rPr>
+      </w:pPr>
+      <w:r>
+        <w:rPr>
+          <w:rFonts w:cstheme="minorHAnsi"/>
+          <w:sz w:val="24"/>
+          <w:szCs w:val="24"/>
+        </w:rPr>
+        <w:t xml:space="preserve">I went through the backend, database domain model and created </w:t>
+      </w:r>
+      <w:r>
+        <w:rPr>
+          <w:rFonts w:cstheme="minorHAnsi"/>
+          <w:sz w:val="24"/>
+          <w:szCs w:val="24"/>
+        </w:rPr>
+        <w:t>user’s</w:t>
+      </w:r>
+      <w:r>
+        <w:rPr>
+          <w:rFonts w:cstheme="minorHAnsi"/>
+          <w:sz w:val="24"/>
+          <w:szCs w:val="24"/>
+        </w:rPr>
+        <w:t xml:space="preserve"> stories when I found necessary. Some user stories are very </w:t>
+      </w:r>
+      <w:r>
+        <w:rPr>
+          <w:rFonts w:cstheme="minorHAnsi"/>
+          <w:sz w:val="24"/>
+          <w:szCs w:val="24"/>
+        </w:rPr>
+        <w:t>high-level</w:t>
+      </w:r>
+      <w:r>
+        <w:rPr>
+          <w:rFonts w:cstheme="minorHAnsi"/>
+          <w:sz w:val="24"/>
+          <w:szCs w:val="24"/>
+        </w:rPr>
+        <w:t xml:space="preserve"> so I classified those into classes </w:t>
+      </w:r>
+      <w:r>
+        <w:rPr>
+          <w:rFonts w:cstheme="minorHAnsi"/>
+          <w:sz w:val="24"/>
+          <w:szCs w:val="24"/>
+        </w:rPr>
+        <w:t xml:space="preserve">non-functional requirements, </w:t>
+      </w:r>
+      <w:r>
+        <w:rPr>
+          <w:rFonts w:cstheme="minorHAnsi"/>
+          <w:sz w:val="24"/>
+          <w:szCs w:val="24"/>
+        </w:rPr>
+        <w:t>Network</w:t>
+      </w:r>
+      <w:r>
+        <w:rPr>
+          <w:rFonts w:cstheme="minorHAnsi"/>
+          <w:sz w:val="24"/>
+          <w:szCs w:val="24"/>
+        </w:rPr>
+        <w:t xml:space="preserve"> infrastructure,</w:t>
+      </w:r>
+      <w:r>
+        <w:rPr>
+          <w:rFonts w:cstheme="minorHAnsi"/>
+          <w:sz w:val="24"/>
+          <w:szCs w:val="24"/>
+        </w:rPr>
+        <w:t xml:space="preserve"> application</w:t>
+      </w:r>
+      <w:r>
+        <w:rPr>
+          <w:rFonts w:cstheme="minorHAnsi"/>
+          <w:sz w:val="24"/>
+          <w:szCs w:val="24"/>
+        </w:rPr>
+        <w:t xml:space="preserve"> requirements. </w:t>
+      </w:r>
+      <w:r>
+        <w:rPr>
+          <w:rFonts w:cstheme="minorHAnsi"/>
+          <w:sz w:val="24"/>
+          <w:szCs w:val="24"/>
+        </w:rPr>
+        <w:t xml:space="preserve"> Some user stories already exist from the usability study.</w:t>
+      </w:r>
+      <w:r>
+        <w:rPr>
+          <w:rFonts w:cstheme="minorHAnsi"/>
+          <w:sz w:val="24"/>
+          <w:szCs w:val="24"/>
+        </w:rPr>
+        <w:t xml:space="preserve"> Find new file “user stories </w:t>
+      </w:r>
+      <w:r>
+        <w:rPr>
+          <w:rFonts w:cstheme="minorHAnsi"/>
+          <w:sz w:val="24"/>
+          <w:szCs w:val="24"/>
+        </w:rPr>
+        <w:t xml:space="preserve">and </w:t>
+      </w:r>
+      <w:r>
+        <w:rPr>
+          <w:rFonts w:cstheme="minorHAnsi"/>
+          <w:sz w:val="24"/>
+          <w:szCs w:val="24"/>
+        </w:rPr>
+        <w:t>requirements</w:t>
       </w:r>
       <w:bookmarkStart w:id="1" w:name="_GoBack"/>
       <w:bookmarkEnd w:id="1"/>
@@ -7140,8 +7476,17 @@
           <w:sz w:val="24"/>
           <w:szCs w:val="24"/>
         </w:rPr>
-        <w:t xml:space="preserve">ouncer and set it up. To be done next week. </w:t>
-      </w:r>
+        <w:t>”.</w:t>
+      </w:r>
+    </w:p>
+    <w:p>
+      <w:pPr>
+        <w:rPr>
+          <w:rFonts w:cstheme="minorHAnsi"/>
+          <w:sz w:val="24"/>
+          <w:szCs w:val="24"/>
+        </w:rPr>
+      </w:pPr>
     </w:p>
     <w:sectPr>
       <w:pgSz w:w="11906" w:h="16838"/>
@@ -8224,7 +8569,7 @@
 </file>
 
 <file path=customXml/itemProps1.xml><?xml version="1.0" encoding="utf-8"?>
-<ds:datastoreItem xmlns:ds="http://schemas.openxmlformats.org/officeDocument/2006/customXml" ds:itemID="{D6C10296-E538-4595-82F6-26773782D237}">
+<ds:datastoreItem xmlns:ds="http://schemas.openxmlformats.org/officeDocument/2006/customXml" ds:itemID="{009BB0A3-9D12-4A03-889A-2BC088CA08BB}">
   <ds:schemaRefs>
     <ds:schemaRef ds:uri="http://schemas.openxmlformats.org/officeDocument/2006/bibliography"/>
   </ds:schemaRefs>

</xml_diff>

<commit_message>
last changes that I did not commit
</commit_message>
<xml_diff>
--- a/LogSection/Semester_2_Logbooks/Vini's_logBook_Semester_2.docx
+++ b/LogSection/Semester_2_Logbooks/Vini's_logBook_Semester_2.docx
@@ -7534,6 +7534,650 @@
         </w:rPr>
         <w:t xml:space="preserve"> – 2 hours</w:t>
       </w:r>
+    </w:p>
+    <w:p>
+      <w:pPr>
+        <w:rPr>
+          <w:rFonts w:cstheme="minorHAnsi"/>
+          <w:b/>
+          <w:sz w:val="24"/>
+          <w:szCs w:val="24"/>
+        </w:rPr>
+      </w:pPr>
+      <w:r>
+        <w:rPr>
+          <w:rFonts w:cstheme="minorHAnsi"/>
+          <w:b/>
+          <w:sz w:val="24"/>
+          <w:szCs w:val="24"/>
+        </w:rPr>
+        <w:t>23</w:t>
+      </w:r>
+      <w:r>
+        <w:rPr>
+          <w:rFonts w:cstheme="minorHAnsi"/>
+          <w:b/>
+          <w:sz w:val="24"/>
+          <w:szCs w:val="24"/>
+          <w:vertAlign w:val="superscript"/>
+        </w:rPr>
+        <w:t>rd</w:t>
+      </w:r>
+      <w:r>
+        <w:rPr>
+          <w:rFonts w:cstheme="minorHAnsi"/>
+          <w:b/>
+          <w:sz w:val="24"/>
+          <w:szCs w:val="24"/>
+        </w:rPr>
+        <w:t xml:space="preserve"> September – 3 hours</w:t>
+      </w:r>
+    </w:p>
+    <w:p>
+      <w:pPr>
+        <w:rPr>
+          <w:rFonts w:cstheme="minorHAnsi"/>
+          <w:sz w:val="24"/>
+          <w:szCs w:val="24"/>
+        </w:rPr>
+      </w:pPr>
+      <w:r>
+        <w:rPr>
+          <w:rFonts w:cstheme="minorHAnsi"/>
+          <w:sz w:val="24"/>
+          <w:szCs w:val="24"/>
+        </w:rPr>
+        <w:t>Updated the minimum database design with variables type. Created a test database that contains all the tables from the minimum database design. Created and saved main queries for creating tables; inserting data; updating data; and selecting data. Also, found online a list of all NZ schools from the ministry of education. Leaned all to import that data into the database. All files and queries were uploaded to the development domain.</w:t>
+      </w:r>
+    </w:p>
+    <w:p>
+      <w:pPr>
+        <w:rPr>
+          <w:rFonts w:cstheme="minorHAnsi"/>
+          <w:b/>
+          <w:sz w:val="24"/>
+          <w:szCs w:val="24"/>
+        </w:rPr>
+      </w:pPr>
+      <w:r>
+        <w:rPr>
+          <w:rFonts w:cstheme="minorHAnsi"/>
+          <w:b/>
+          <w:sz w:val="24"/>
+          <w:szCs w:val="24"/>
+        </w:rPr>
+        <w:t>Later,</w:t>
+      </w:r>
+      <w:r>
+        <w:rPr>
+          <w:rFonts w:cstheme="minorHAnsi"/>
+          <w:b/>
+          <w:sz w:val="24"/>
+          <w:szCs w:val="24"/>
+        </w:rPr>
+        <w:t xml:space="preserve"> </w:t>
+      </w:r>
+      <w:r>
+        <w:rPr>
+          <w:rFonts w:cstheme="minorHAnsi"/>
+          <w:b/>
+          <w:sz w:val="24"/>
+          <w:szCs w:val="24"/>
+        </w:rPr>
+        <w:t>6hours</w:t>
+      </w:r>
+    </w:p>
+    <w:p>
+      <w:pPr>
+        <w:rPr>
+          <w:rFonts w:cstheme="minorHAnsi"/>
+          <w:sz w:val="24"/>
+          <w:szCs w:val="24"/>
+        </w:rPr>
+      </w:pPr>
+      <w:r>
+        <w:rPr>
+          <w:rFonts w:cstheme="minorHAnsi"/>
+          <w:sz w:val="24"/>
+          <w:szCs w:val="24"/>
+        </w:rPr>
+        <w:t xml:space="preserve">Spent an awful amount of time attempting to install PgBouncer in Windows but I was not successful. By looking on several tutorials it might be easier to install in linux. </w:t>
+      </w:r>
+    </w:p>
+    <w:p>
+      <w:pPr>
+        <w:rPr>
+          <w:rFonts w:cstheme="minorHAnsi"/>
+          <w:sz w:val="24"/>
+          <w:szCs w:val="24"/>
+        </w:rPr>
+      </w:pPr>
+      <w:r>
+        <w:rPr>
+          <w:rFonts w:cstheme="minorHAnsi"/>
+          <w:sz w:val="24"/>
+          <w:szCs w:val="24"/>
+        </w:rPr>
+        <w:t>Then, I moved on to find a way to get Apache, PHP and portgresSQL working together. I came across a WAPP provided by Bitnami which worked but it was very slow to load PHP files. I learned that Bitnami has caching and some “pagespeeding” feature active by default, which I attempted to disable but I failed.</w:t>
+      </w:r>
+    </w:p>
+    <w:p>
+      <w:pPr>
+        <w:rPr>
+          <w:rFonts w:cstheme="minorHAnsi"/>
+          <w:sz w:val="24"/>
+          <w:szCs w:val="24"/>
+        </w:rPr>
+      </w:pPr>
+      <w:r>
+        <w:rPr>
+          <w:rFonts w:cstheme="minorHAnsi"/>
+          <w:sz w:val="24"/>
+          <w:szCs w:val="24"/>
+        </w:rPr>
+        <w:t xml:space="preserve">Thus, I tried to install apache from the source, bad idea. I managed to get it working but could not load the PHP module. </w:t>
+      </w:r>
+    </w:p>
+    <w:p>
+      <w:pPr>
+        <w:jc w:val="center"/>
+        <w:rPr>
+          <w:rFonts w:cstheme="minorHAnsi"/>
+          <w:b/>
+          <w:sz w:val="24"/>
+          <w:szCs w:val="24"/>
+        </w:rPr>
+      </w:pPr>
+      <w:r>
+        <w:rPr>
+          <w:rFonts w:cstheme="minorHAnsi"/>
+          <w:b/>
+          <w:sz w:val="24"/>
+          <w:szCs w:val="24"/>
+        </w:rPr>
+        <w:lastRenderedPageBreak/>
+        <w:t>Week 9</w:t>
+      </w:r>
+    </w:p>
+    <w:p>
+      <w:pPr>
+        <w:rPr>
+          <w:rFonts w:cstheme="minorHAnsi"/>
+          <w:b/>
+          <w:sz w:val="24"/>
+          <w:szCs w:val="24"/>
+        </w:rPr>
+      </w:pPr>
+      <w:r>
+        <w:rPr>
+          <w:rFonts w:cstheme="minorHAnsi"/>
+          <w:b/>
+          <w:sz w:val="24"/>
+          <w:szCs w:val="24"/>
+        </w:rPr>
+        <w:t>24</w:t>
+      </w:r>
+      <w:r>
+        <w:rPr>
+          <w:rFonts w:cstheme="minorHAnsi"/>
+          <w:b/>
+          <w:sz w:val="24"/>
+          <w:szCs w:val="24"/>
+          <w:vertAlign w:val="superscript"/>
+        </w:rPr>
+        <w:t>th</w:t>
+      </w:r>
+      <w:r>
+        <w:rPr>
+          <w:rFonts w:cstheme="minorHAnsi"/>
+          <w:b/>
+          <w:sz w:val="24"/>
+          <w:szCs w:val="24"/>
+        </w:rPr>
+        <w:t xml:space="preserve"> September, 5</w:t>
+      </w:r>
+      <w:r>
+        <w:rPr>
+          <w:rFonts w:cstheme="minorHAnsi"/>
+          <w:b/>
+          <w:sz w:val="24"/>
+          <w:szCs w:val="24"/>
+        </w:rPr>
+        <w:t xml:space="preserve"> hours</w:t>
+      </w:r>
+    </w:p>
+    <w:p>
+      <w:pPr>
+        <w:rPr>
+          <w:rFonts w:cstheme="minorHAnsi"/>
+          <w:sz w:val="24"/>
+          <w:szCs w:val="24"/>
+        </w:rPr>
+      </w:pPr>
+      <w:r>
+        <w:rPr>
+          <w:rFonts w:cstheme="minorHAnsi"/>
+          <w:sz w:val="24"/>
+          <w:szCs w:val="24"/>
+        </w:rPr>
+        <w:t>I tried to figure out why PHP was not working in my apache webserver. I followed several instructions I found online but could not get it to work.</w:t>
+      </w:r>
+    </w:p>
+    <w:p>
+      <w:pPr>
+        <w:rPr>
+          <w:rFonts w:cstheme="minorHAnsi"/>
+          <w:sz w:val="24"/>
+          <w:szCs w:val="24"/>
+        </w:rPr>
+      </w:pPr>
+      <w:r>
+        <w:rPr>
+          <w:rFonts w:cstheme="minorHAnsi"/>
+          <w:sz w:val="24"/>
+          <w:szCs w:val="24"/>
+        </w:rPr>
+        <w:t>Then, by what I had learn from my unsuccessful attempts was that I could add postgreeSQL to XAMPP. After some research, I found a tutorial and it is now working okay.</w:t>
+      </w:r>
+    </w:p>
+    <w:p>
+      <w:pPr>
+        <w:rPr>
+          <w:rFonts w:cstheme="minorHAnsi"/>
+          <w:sz w:val="24"/>
+          <w:szCs w:val="24"/>
+        </w:rPr>
+      </w:pPr>
+      <w:r>
+        <w:rPr>
+          <w:rFonts w:cstheme="minorHAnsi"/>
+          <w:sz w:val="24"/>
+          <w:szCs w:val="24"/>
+        </w:rPr>
+        <w:t>Perhaps, I should have used Linux from the start. Lesson learnt.</w:t>
+      </w:r>
+    </w:p>
+    <w:p>
+      <w:pPr>
+        <w:rPr>
+          <w:rFonts w:cstheme="minorHAnsi"/>
+          <w:sz w:val="24"/>
+          <w:szCs w:val="24"/>
+        </w:rPr>
+      </w:pPr>
+      <w:r>
+        <w:rPr>
+          <w:rFonts w:cstheme="minorHAnsi"/>
+          <w:sz w:val="24"/>
+          <w:szCs w:val="24"/>
+        </w:rPr>
+        <w:t>Updated backend domain to reflect my new findings. Created a setting up file to advise the rest of the team in case they need.</w:t>
+      </w:r>
+    </w:p>
+    <w:p>
+      <w:pPr>
+        <w:rPr>
+          <w:rFonts w:cstheme="minorHAnsi"/>
+          <w:sz w:val="24"/>
+          <w:szCs w:val="24"/>
+        </w:rPr>
+      </w:pPr>
+      <w:r>
+        <w:rPr>
+          <w:rFonts w:cstheme="minorHAnsi"/>
+          <w:sz w:val="24"/>
+          <w:szCs w:val="24"/>
+        </w:rPr>
+        <w:t xml:space="preserve">Set up back-end on linux OS using Bitnami LAPP, disabled caching where was necessary conf files. This stack postgreeSQL is not the latest version. </w:t>
+      </w:r>
+    </w:p>
+    <w:p>
+      <w:pPr>
+        <w:rPr>
+          <w:rFonts w:cstheme="minorHAnsi"/>
+          <w:sz w:val="24"/>
+          <w:szCs w:val="24"/>
+        </w:rPr>
+      </w:pPr>
+    </w:p>
+    <w:p>
+      <w:pPr>
+        <w:rPr>
+          <w:rFonts w:cstheme="minorHAnsi"/>
+          <w:b/>
+          <w:sz w:val="24"/>
+          <w:szCs w:val="24"/>
+        </w:rPr>
+      </w:pPr>
+      <w:r>
+        <w:rPr>
+          <w:rFonts w:cstheme="minorHAnsi"/>
+          <w:b/>
+          <w:sz w:val="24"/>
+          <w:szCs w:val="24"/>
+        </w:rPr>
+        <w:t>Throughout the Week,</w:t>
+      </w:r>
+      <w:r>
+        <w:rPr>
+          <w:rFonts w:cstheme="minorHAnsi"/>
+          <w:b/>
+          <w:sz w:val="24"/>
+          <w:szCs w:val="24"/>
+        </w:rPr>
+        <w:t xml:space="preserve"> - 5 hours</w:t>
+      </w:r>
+    </w:p>
+    <w:p>
+      <w:pPr>
+        <w:rPr>
+          <w:rFonts w:cstheme="minorHAnsi"/>
+          <w:sz w:val="24"/>
+          <w:szCs w:val="24"/>
+        </w:rPr>
+      </w:pPr>
+      <w:r>
+        <w:rPr>
+          <w:rFonts w:cstheme="minorHAnsi"/>
+          <w:sz w:val="24"/>
+          <w:szCs w:val="24"/>
+        </w:rPr>
+        <w:t>I have created guidelines to set up the backend on Linux and OS. All information necessary to getting work. Uploaded all queries to the backend and informed team.</w:t>
+      </w:r>
+    </w:p>
+    <w:p>
+      <w:pPr>
+        <w:rPr>
+          <w:rFonts w:cstheme="minorHAnsi"/>
+          <w:sz w:val="24"/>
+          <w:szCs w:val="24"/>
+        </w:rPr>
+      </w:pPr>
+      <w:r>
+        <w:rPr>
+          <w:rFonts w:cstheme="minorHAnsi"/>
+          <w:sz w:val="24"/>
+          <w:szCs w:val="24"/>
+        </w:rPr>
+        <w:t>For the database interaction with the app server, I have created PHP</w:t>
+      </w:r>
+      <w:r>
+        <w:rPr>
+          <w:rFonts w:cstheme="minorHAnsi"/>
+          <w:sz w:val="24"/>
+          <w:szCs w:val="24"/>
+        </w:rPr>
+        <w:t xml:space="preserve"> files to manipulate data from</w:t>
+      </w:r>
+      <w:r>
+        <w:rPr>
+          <w:rFonts w:cstheme="minorHAnsi"/>
+          <w:sz w:val="24"/>
+          <w:szCs w:val="24"/>
+        </w:rPr>
+        <w:t>\to the db and tested all methods accordingly. It was necessary to go through some documentation which advises how to keep communication with the database safe and avoid “hacking”.</w:t>
+      </w:r>
+    </w:p>
+    <w:p>
+      <w:pPr>
+        <w:rPr>
+          <w:rFonts w:cstheme="minorHAnsi"/>
+          <w:sz w:val="24"/>
+          <w:szCs w:val="24"/>
+        </w:rPr>
+      </w:pPr>
+      <w:r>
+        <w:rPr>
+          <w:rFonts w:cstheme="minorHAnsi"/>
+          <w:sz w:val="24"/>
+          <w:szCs w:val="24"/>
+        </w:rPr>
+        <w:t>Started learning bootstrap and how to create responsive webpages</w:t>
+      </w:r>
+    </w:p>
+    <w:p>
+      <w:pPr>
+        <w:rPr>
+          <w:rFonts w:cstheme="minorHAnsi"/>
+          <w:sz w:val="24"/>
+          <w:szCs w:val="24"/>
+        </w:rPr>
+      </w:pPr>
+      <w:r>
+        <w:rPr>
+          <w:rFonts w:cstheme="minorHAnsi"/>
+          <w:sz w:val="24"/>
+          <w:szCs w:val="24"/>
+        </w:rPr>
+        <w:br w:type="page"/>
+      </w:r>
+    </w:p>
+    <w:p>
+      <w:pPr>
+        <w:jc w:val="center"/>
+        <w:rPr>
+          <w:rFonts w:cstheme="minorHAnsi"/>
+          <w:b/>
+          <w:sz w:val="32"/>
+          <w:szCs w:val="24"/>
+        </w:rPr>
+      </w:pPr>
+      <w:r>
+        <w:rPr>
+          <w:rFonts w:cstheme="minorHAnsi"/>
+          <w:b/>
+          <w:sz w:val="32"/>
+          <w:szCs w:val="24"/>
+        </w:rPr>
+        <w:lastRenderedPageBreak/>
+        <w:t>Week 10</w:t>
+      </w:r>
+    </w:p>
+    <w:p>
+      <w:pPr>
+        <w:rPr>
+          <w:rFonts w:cstheme="minorHAnsi"/>
+          <w:b/>
+          <w:sz w:val="24"/>
+          <w:szCs w:val="24"/>
+        </w:rPr>
+      </w:pPr>
+      <w:r>
+        <w:rPr>
+          <w:rFonts w:cstheme="minorHAnsi"/>
+          <w:b/>
+          <w:sz w:val="24"/>
+          <w:szCs w:val="24"/>
+        </w:rPr>
+        <w:t>Over 10</w:t>
+      </w:r>
+      <w:r>
+        <w:rPr>
+          <w:rFonts w:cstheme="minorHAnsi"/>
+          <w:b/>
+          <w:sz w:val="24"/>
+          <w:szCs w:val="24"/>
+        </w:rPr>
+        <w:t xml:space="preserve"> </w:t>
+      </w:r>
+      <w:r>
+        <w:rPr>
+          <w:rFonts w:cstheme="minorHAnsi"/>
+          <w:b/>
+          <w:sz w:val="24"/>
+          <w:szCs w:val="24"/>
+        </w:rPr>
+        <w:t>hours</w:t>
+      </w:r>
+    </w:p>
+    <w:p>
+      <w:pPr>
+        <w:rPr>
+          <w:rFonts w:cstheme="minorHAnsi"/>
+          <w:sz w:val="24"/>
+          <w:szCs w:val="24"/>
+        </w:rPr>
+      </w:pPr>
+      <w:r>
+        <w:rPr>
+          <w:rFonts w:cstheme="minorHAnsi"/>
+          <w:sz w:val="24"/>
+          <w:szCs w:val="24"/>
+        </w:rPr>
+        <w:t xml:space="preserve">This week I focused on developing a responsive webpage for the marker’s domain. </w:t>
+      </w:r>
+      <w:r>
+        <w:rPr>
+          <w:rFonts w:cstheme="minorHAnsi"/>
+          <w:sz w:val="24"/>
+          <w:szCs w:val="24"/>
+        </w:rPr>
+        <w:t>I manage to create a simple template that reflects the functionalities proposed on the initial prototype design and includes interaction with the application server and database. This page is using bootstrap library to scale its size appropriately on different size devices. Jquery has also been used to facilitated implantation.</w:t>
+      </w:r>
+    </w:p>
+    <w:p>
+      <w:pPr>
+        <w:rPr>
+          <w:rFonts w:cstheme="minorHAnsi"/>
+          <w:sz w:val="24"/>
+          <w:szCs w:val="24"/>
+        </w:rPr>
+      </w:pPr>
+      <w:r>
+        <w:rPr>
+          <w:rFonts w:cstheme="minorHAnsi"/>
+          <w:sz w:val="24"/>
+          <w:szCs w:val="24"/>
+        </w:rPr>
+        <w:t xml:space="preserve">Functionalities such as: </w:t>
+      </w:r>
+    </w:p>
+    <w:p>
+      <w:pPr>
+        <w:rPr>
+          <w:rFonts w:cstheme="minorHAnsi"/>
+          <w:sz w:val="24"/>
+          <w:szCs w:val="24"/>
+        </w:rPr>
+      </w:pPr>
+      <w:r>
+        <w:rPr>
+          <w:rFonts w:cstheme="minorHAnsi"/>
+          <w:sz w:val="24"/>
+          <w:szCs w:val="24"/>
+        </w:rPr>
+        <w:t>loading pages within another page division has be demonstrated.</w:t>
+      </w:r>
+    </w:p>
+    <w:p>
+      <w:pPr>
+        <w:rPr>
+          <w:rFonts w:cstheme="minorHAnsi"/>
+          <w:sz w:val="24"/>
+          <w:szCs w:val="24"/>
+        </w:rPr>
+      </w:pPr>
+      <w:r>
+        <w:rPr>
+          <w:rFonts w:cstheme="minorHAnsi"/>
+          <w:sz w:val="24"/>
+          <w:szCs w:val="24"/>
+        </w:rPr>
+        <w:t>Using jQuery and normal JS to request data from database has been demonstrated.</w:t>
+      </w:r>
+    </w:p>
+    <w:p>
+      <w:pPr>
+        <w:rPr>
+          <w:rFonts w:cstheme="minorHAnsi"/>
+          <w:sz w:val="24"/>
+          <w:szCs w:val="24"/>
+        </w:rPr>
+      </w:pPr>
+      <w:r>
+        <w:rPr>
+          <w:rFonts w:cstheme="minorHAnsi"/>
+          <w:sz w:val="24"/>
+          <w:szCs w:val="24"/>
+        </w:rPr>
+        <w:t>Basic use of boostrasp classes to create page demonstrated. Page has been tested in mobile phones, tablets and desktops.</w:t>
+      </w:r>
+    </w:p>
+    <w:p>
+      <w:pPr>
+        <w:rPr>
+          <w:rFonts w:cstheme="minorHAnsi"/>
+          <w:b/>
+          <w:sz w:val="24"/>
+          <w:szCs w:val="24"/>
+        </w:rPr>
+      </w:pPr>
+      <w:r>
+        <w:rPr>
+          <w:rFonts w:cstheme="minorHAnsi"/>
+          <w:b/>
+          <w:sz w:val="24"/>
+          <w:szCs w:val="24"/>
+        </w:rPr>
+        <w:t>Includes researching and leaning time</w:t>
+      </w:r>
+    </w:p>
+    <w:p>
+      <w:pPr>
+        <w:rPr>
+          <w:rFonts w:cstheme="minorHAnsi"/>
+          <w:b/>
+          <w:sz w:val="24"/>
+          <w:szCs w:val="24"/>
+        </w:rPr>
+      </w:pPr>
+    </w:p>
+    <w:p>
+      <w:pPr>
+        <w:rPr>
+          <w:rFonts w:cstheme="minorHAnsi"/>
+          <w:b/>
+          <w:sz w:val="24"/>
+          <w:szCs w:val="24"/>
+        </w:rPr>
+      </w:pPr>
+      <w:r>
+        <w:rPr>
+          <w:rFonts w:cstheme="minorHAnsi"/>
+          <w:b/>
+          <w:sz w:val="24"/>
+          <w:szCs w:val="24"/>
+        </w:rPr>
+        <w:t>3</w:t>
+      </w:r>
+      <w:r>
+        <w:rPr>
+          <w:rFonts w:cstheme="minorHAnsi"/>
+          <w:b/>
+          <w:sz w:val="24"/>
+          <w:szCs w:val="24"/>
+          <w:vertAlign w:val="superscript"/>
+        </w:rPr>
+        <w:t>rd</w:t>
+      </w:r>
+      <w:r>
+        <w:rPr>
+          <w:rFonts w:cstheme="minorHAnsi"/>
+          <w:b/>
+          <w:sz w:val="24"/>
+          <w:szCs w:val="24"/>
+        </w:rPr>
+        <w:t xml:space="preserve"> October,</w:t>
+      </w:r>
+      <w:r>
+        <w:rPr>
+          <w:rFonts w:cstheme="minorHAnsi"/>
+          <w:b/>
+          <w:sz w:val="24"/>
+          <w:szCs w:val="24"/>
+        </w:rPr>
+        <w:t xml:space="preserve"> 2hours</w:t>
+      </w:r>
       <w:bookmarkStart w:id="1" w:name="_GoBack"/>
       <w:bookmarkEnd w:id="1"/>
     </w:p>
@@ -7541,19 +8185,97 @@
       <w:pPr>
         <w:rPr>
           <w:rFonts w:cstheme="minorHAnsi"/>
-          <w:b/>
-          <w:sz w:val="24"/>
-          <w:szCs w:val="24"/>
-        </w:rPr>
-      </w:pPr>
-      <w:r>
-        <w:rPr>
-          <w:rFonts w:cstheme="minorHAnsi"/>
-          <w:b/>
-          <w:sz w:val="24"/>
-          <w:szCs w:val="24"/>
-        </w:rPr>
-        <w:t>23</w:t>
+          <w:sz w:val="24"/>
+          <w:szCs w:val="24"/>
+        </w:rPr>
+      </w:pPr>
+      <w:r>
+        <w:rPr>
+          <w:rFonts w:cstheme="minorHAnsi"/>
+          <w:sz w:val="24"/>
+          <w:szCs w:val="24"/>
+        </w:rPr>
+        <w:t>Team meeting:</w:t>
+      </w:r>
+    </w:p>
+    <w:p>
+      <w:pPr>
+        <w:rPr>
+          <w:rFonts w:cstheme="minorHAnsi"/>
+          <w:sz w:val="24"/>
+          <w:szCs w:val="24"/>
+        </w:rPr>
+      </w:pPr>
+      <w:r>
+        <w:rPr>
+          <w:rFonts w:cstheme="minorHAnsi"/>
+          <w:sz w:val="24"/>
+          <w:szCs w:val="24"/>
+        </w:rPr>
+        <w:t>Worked on the Webpages which we want to demonstrate to the client.</w:t>
+      </w:r>
+    </w:p>
+    <w:p>
+      <w:pPr>
+        <w:rPr>
+          <w:rFonts w:cstheme="minorHAnsi"/>
+          <w:sz w:val="24"/>
+          <w:szCs w:val="24"/>
+        </w:rPr>
+      </w:pPr>
+      <w:r>
+        <w:rPr>
+          <w:rFonts w:cstheme="minorHAnsi"/>
+          <w:sz w:val="24"/>
+          <w:szCs w:val="24"/>
+        </w:rPr>
+        <w:t xml:space="preserve">Discussed design approaches for the pages. </w:t>
+      </w:r>
+    </w:p>
+    <w:p>
+      <w:pPr>
+        <w:rPr>
+          <w:rFonts w:cstheme="minorHAnsi"/>
+          <w:sz w:val="24"/>
+          <w:szCs w:val="24"/>
+        </w:rPr>
+      </w:pPr>
+      <w:r>
+        <w:rPr>
+          <w:rFonts w:cstheme="minorHAnsi"/>
+          <w:sz w:val="24"/>
+          <w:szCs w:val="24"/>
+        </w:rPr>
+        <w:t>Prepared meeting agenda for client meeting.</w:t>
+      </w:r>
+    </w:p>
+    <w:p>
+      <w:pPr>
+        <w:rPr>
+          <w:rFonts w:cstheme="minorHAnsi"/>
+          <w:b/>
+          <w:sz w:val="24"/>
+          <w:szCs w:val="24"/>
+        </w:rPr>
+      </w:pPr>
+    </w:p>
+    <w:p>
+      <w:pPr>
+        <w:rPr>
+          <w:rFonts w:cstheme="minorHAnsi"/>
+          <w:b/>
+          <w:sz w:val="24"/>
+          <w:szCs w:val="24"/>
+        </w:rPr>
+      </w:pPr>
+      <w:r>
+        <w:rPr>
+          <w:rFonts w:cstheme="minorHAnsi"/>
+          <w:b/>
+          <w:sz w:val="24"/>
+          <w:szCs w:val="24"/>
+        </w:rPr>
+        <w:t>06</w:t>
       </w:r>
       <w:r>
         <w:rPr>
@@ -7563,170 +8285,6 @@
           <w:szCs w:val="24"/>
           <w:vertAlign w:val="superscript"/>
         </w:rPr>
-        <w:t>rd</w:t>
-      </w:r>
-      <w:r>
-        <w:rPr>
-          <w:rFonts w:cstheme="minorHAnsi"/>
-          <w:b/>
-          <w:sz w:val="24"/>
-          <w:szCs w:val="24"/>
-        </w:rPr>
-        <w:t xml:space="preserve"> September – 3 hours</w:t>
-      </w:r>
-    </w:p>
-    <w:p>
-      <w:pPr>
-        <w:rPr>
-          <w:rFonts w:cstheme="minorHAnsi"/>
-          <w:sz w:val="24"/>
-          <w:szCs w:val="24"/>
-        </w:rPr>
-      </w:pPr>
-      <w:r>
-        <w:rPr>
-          <w:rFonts w:cstheme="minorHAnsi"/>
-          <w:sz w:val="24"/>
-          <w:szCs w:val="24"/>
-        </w:rPr>
-        <w:t>Updated the minimum database design with variables type. Created a test database that contains all the tables from the minimum database design. Created and saved main queries for creating tables; inserting data; updating data; and selecting data. Also, found online a list of all NZ schools from the ministry of education. Leaned all to import that data into the database. All files and queries were uploaded to the development domain.</w:t>
-      </w:r>
-    </w:p>
-    <w:p>
-      <w:pPr>
-        <w:rPr>
-          <w:rFonts w:cstheme="minorHAnsi"/>
-          <w:b/>
-          <w:sz w:val="24"/>
-          <w:szCs w:val="24"/>
-        </w:rPr>
-      </w:pPr>
-      <w:r>
-        <w:rPr>
-          <w:rFonts w:cstheme="minorHAnsi"/>
-          <w:b/>
-          <w:sz w:val="24"/>
-          <w:szCs w:val="24"/>
-        </w:rPr>
-        <w:t>Later,</w:t>
-      </w:r>
-      <w:r>
-        <w:rPr>
-          <w:rFonts w:cstheme="minorHAnsi"/>
-          <w:b/>
-          <w:sz w:val="24"/>
-          <w:szCs w:val="24"/>
-        </w:rPr>
-        <w:t xml:space="preserve"> </w:t>
-      </w:r>
-      <w:r>
-        <w:rPr>
-          <w:rFonts w:cstheme="minorHAnsi"/>
-          <w:b/>
-          <w:sz w:val="24"/>
-          <w:szCs w:val="24"/>
-        </w:rPr>
-        <w:t>6hours</w:t>
-      </w:r>
-    </w:p>
-    <w:p>
-      <w:pPr>
-        <w:rPr>
-          <w:rFonts w:cstheme="minorHAnsi"/>
-          <w:sz w:val="24"/>
-          <w:szCs w:val="24"/>
-        </w:rPr>
-      </w:pPr>
-      <w:r>
-        <w:rPr>
-          <w:rFonts w:cstheme="minorHAnsi"/>
-          <w:sz w:val="24"/>
-          <w:szCs w:val="24"/>
-        </w:rPr>
-        <w:t xml:space="preserve">Spent an awful amount of time attempting to install PgBouncer in Windows but I was not successful. By looking on several tutorials it might be easier to install in linux. </w:t>
-      </w:r>
-    </w:p>
-    <w:p>
-      <w:pPr>
-        <w:rPr>
-          <w:rFonts w:cstheme="minorHAnsi"/>
-          <w:sz w:val="24"/>
-          <w:szCs w:val="24"/>
-        </w:rPr>
-      </w:pPr>
-      <w:r>
-        <w:rPr>
-          <w:rFonts w:cstheme="minorHAnsi"/>
-          <w:sz w:val="24"/>
-          <w:szCs w:val="24"/>
-        </w:rPr>
-        <w:t>Then, I moved on to find a way to get Apache, PHP and portgresSQL working together. I came across a WAPP provided by Bitnami which worked but it was very slow to load PHP files. I learned that Bitnami has caching and some “pagespeeding” feature active by default, which I attempted to disable but I failed.</w:t>
-      </w:r>
-    </w:p>
-    <w:p>
-      <w:pPr>
-        <w:rPr>
-          <w:rFonts w:cstheme="minorHAnsi"/>
-          <w:sz w:val="24"/>
-          <w:szCs w:val="24"/>
-        </w:rPr>
-      </w:pPr>
-      <w:r>
-        <w:rPr>
-          <w:rFonts w:cstheme="minorHAnsi"/>
-          <w:sz w:val="24"/>
-          <w:szCs w:val="24"/>
-        </w:rPr>
-        <w:t xml:space="preserve">Thus, I tried to install apache from the source, bad idea. I managed to get it working but could not load the PHP module. </w:t>
-      </w:r>
-    </w:p>
-    <w:p>
-      <w:pPr>
-        <w:jc w:val="center"/>
-        <w:rPr>
-          <w:rFonts w:cstheme="minorHAnsi"/>
-          <w:b/>
-          <w:sz w:val="24"/>
-          <w:szCs w:val="24"/>
-        </w:rPr>
-      </w:pPr>
-      <w:r>
-        <w:rPr>
-          <w:rFonts w:cstheme="minorHAnsi"/>
-          <w:b/>
-          <w:sz w:val="24"/>
-          <w:szCs w:val="24"/>
-        </w:rPr>
-        <w:lastRenderedPageBreak/>
-        <w:t>Week 9</w:t>
-      </w:r>
-    </w:p>
-    <w:p>
-      <w:pPr>
-        <w:rPr>
-          <w:rFonts w:cstheme="minorHAnsi"/>
-          <w:b/>
-          <w:sz w:val="24"/>
-          <w:szCs w:val="24"/>
-        </w:rPr>
-      </w:pPr>
-      <w:r>
-        <w:rPr>
-          <w:rFonts w:cstheme="minorHAnsi"/>
-          <w:b/>
-          <w:sz w:val="24"/>
-          <w:szCs w:val="24"/>
-        </w:rPr>
-        <w:t>24</w:t>
-      </w:r>
-      <w:r>
-        <w:rPr>
-          <w:rFonts w:cstheme="minorHAnsi"/>
-          <w:b/>
-          <w:sz w:val="24"/>
-          <w:szCs w:val="24"/>
-          <w:vertAlign w:val="superscript"/>
-        </w:rPr>
         <w:t>th</w:t>
       </w:r>
       <w:r>
@@ -7736,75 +8294,70 @@
           <w:sz w:val="24"/>
           <w:szCs w:val="24"/>
         </w:rPr>
-        <w:t xml:space="preserve"> September, 3 hours</w:t>
-      </w:r>
-    </w:p>
-    <w:p>
-      <w:pPr>
-        <w:rPr>
-          <w:rFonts w:cstheme="minorHAnsi"/>
-          <w:sz w:val="24"/>
-          <w:szCs w:val="24"/>
-        </w:rPr>
-      </w:pPr>
-      <w:r>
-        <w:rPr>
-          <w:rFonts w:cstheme="minorHAnsi"/>
-          <w:sz w:val="24"/>
-          <w:szCs w:val="24"/>
-        </w:rPr>
-        <w:t>I tried to figure out why PHP was not working in my apache webserver. I followed several instructions I found online but could not get it to work.</w:t>
-      </w:r>
-    </w:p>
-    <w:p>
-      <w:pPr>
-        <w:rPr>
-          <w:rFonts w:cstheme="minorHAnsi"/>
-          <w:sz w:val="24"/>
-          <w:szCs w:val="24"/>
-        </w:rPr>
-      </w:pPr>
-      <w:r>
-        <w:rPr>
-          <w:rFonts w:cstheme="minorHAnsi"/>
-          <w:sz w:val="24"/>
-          <w:szCs w:val="24"/>
-        </w:rPr>
-        <w:t>Then, by what I had learn from my unsuccessful attempts was that I could add postgreeSQL to XAMPP. After some research, I found a tutorial and it is now working okay.</w:t>
-      </w:r>
-    </w:p>
-    <w:p>
-      <w:pPr>
-        <w:rPr>
-          <w:rFonts w:cstheme="minorHAnsi"/>
-          <w:sz w:val="24"/>
-          <w:szCs w:val="24"/>
-        </w:rPr>
-      </w:pPr>
-      <w:r>
-        <w:rPr>
-          <w:rFonts w:cstheme="minorHAnsi"/>
-          <w:sz w:val="24"/>
-          <w:szCs w:val="24"/>
-        </w:rPr>
-        <w:t>Perhaps, I should have used Linux from the start. Lesson learnt.</w:t>
-      </w:r>
-    </w:p>
-    <w:p>
-      <w:pPr>
-        <w:rPr>
-          <w:rFonts w:cstheme="minorHAnsi"/>
-          <w:sz w:val="24"/>
-          <w:szCs w:val="24"/>
-        </w:rPr>
-      </w:pPr>
-      <w:r>
-        <w:rPr>
-          <w:rFonts w:cstheme="minorHAnsi"/>
-          <w:sz w:val="24"/>
-          <w:szCs w:val="24"/>
-        </w:rPr>
-        <w:t>Updated backend domain to reflect my new findings. Created a setting up file to advise the rest of the team in case they need.</w:t>
+        <w:t xml:space="preserve"> October -2 hours</w:t>
+      </w:r>
+    </w:p>
+    <w:p>
+      <w:pPr>
+        <w:rPr>
+          <w:rFonts w:cstheme="minorHAnsi"/>
+          <w:sz w:val="24"/>
+          <w:szCs w:val="24"/>
+        </w:rPr>
+      </w:pPr>
+      <w:r>
+        <w:rPr>
+          <w:rFonts w:cstheme="minorHAnsi"/>
+          <w:sz w:val="24"/>
+          <w:szCs w:val="24"/>
+        </w:rPr>
+        <w:t>Meeting with client</w:t>
+      </w:r>
+    </w:p>
+    <w:p>
+      <w:pPr>
+        <w:rPr>
+          <w:rFonts w:cstheme="minorHAnsi"/>
+          <w:sz w:val="24"/>
+          <w:szCs w:val="24"/>
+        </w:rPr>
+      </w:pPr>
+    </w:p>
+    <w:p>
+      <w:pPr>
+        <w:rPr>
+          <w:rFonts w:cstheme="minorHAnsi"/>
+          <w:sz w:val="24"/>
+          <w:szCs w:val="24"/>
+        </w:rPr>
+      </w:pPr>
+    </w:p>
+    <w:p>
+      <w:pPr>
+        <w:rPr>
+          <w:rFonts w:cstheme="minorHAnsi"/>
+          <w:b/>
+          <w:sz w:val="24"/>
+          <w:szCs w:val="24"/>
+        </w:rPr>
+      </w:pPr>
+      <w:r>
+        <w:rPr>
+          <w:rFonts w:cstheme="minorHAnsi"/>
+          <w:b/>
+          <w:sz w:val="24"/>
+          <w:szCs w:val="24"/>
+        </w:rPr>
+        <w:t xml:space="preserve">More info can be found on the Individual </w:t>
+      </w:r>
+      <w:r>
+        <w:rPr>
+          <w:rFonts w:cstheme="minorHAnsi"/>
+          <w:b/>
+          <w:sz w:val="24"/>
+          <w:szCs w:val="24"/>
+        </w:rPr>
+        <w:t>report</w:t>
       </w:r>
     </w:p>
     <w:sectPr>
@@ -8209,6 +8762,7 @@
     <w:lsdException w:name="HTML Sample" w:semiHidden="1" w:unhideWhenUsed="1"/>
     <w:lsdException w:name="HTML Typewriter" w:semiHidden="1" w:unhideWhenUsed="1"/>
     <w:lsdException w:name="HTML Variable" w:semiHidden="1" w:unhideWhenUsed="1"/>
+    <w:lsdException w:name="Normal Table" w:semiHidden="1" w:unhideWhenUsed="1"/>
     <w:lsdException w:name="annotation subject" w:semiHidden="1" w:unhideWhenUsed="1"/>
     <w:lsdException w:name="No List" w:semiHidden="1" w:unhideWhenUsed="1"/>
     <w:lsdException w:name="Outline List 1" w:semiHidden="1" w:unhideWhenUsed="1"/>
@@ -8255,8 +8809,10 @@
     <w:lsdException w:name="Table Subtle 2" w:semiHidden="1" w:unhideWhenUsed="1"/>
     <w:lsdException w:name="Table Web 1" w:semiHidden="1" w:unhideWhenUsed="1"/>
     <w:lsdException w:name="Table Web 2" w:semiHidden="1" w:unhideWhenUsed="1"/>
+    <w:lsdException w:name="Table Web 3" w:semiHidden="1" w:unhideWhenUsed="1"/>
     <w:lsdException w:name="Balloon Text" w:semiHidden="1" w:unhideWhenUsed="1"/>
     <w:lsdException w:name="Table Grid" w:uiPriority="39"/>
+    <w:lsdException w:name="Table Theme" w:semiHidden="1" w:unhideWhenUsed="1"/>
     <w:lsdException w:name="Placeholder Text" w:semiHidden="1"/>
     <w:lsdException w:name="No Spacing" w:uiPriority="1" w:qFormat="1"/>
     <w:lsdException w:name="Light Shading" w:uiPriority="60"/>
@@ -8886,7 +9442,7 @@
 </file>
 
 <file path=customXml/itemProps1.xml><?xml version="1.0" encoding="utf-8"?>
-<ds:datastoreItem xmlns:ds="http://schemas.openxmlformats.org/officeDocument/2006/customXml" ds:itemID="{6CF4CBAB-4B20-4CB7-A5F9-F995CA50046F}">
+<ds:datastoreItem xmlns:ds="http://schemas.openxmlformats.org/officeDocument/2006/customXml" ds:itemID="{29FE6749-A60B-47D9-BB23-ED5D8FF3B016}">
   <ds:schemaRefs>
     <ds:schemaRef ds:uri="http://schemas.openxmlformats.org/officeDocument/2006/bibliography"/>
   </ds:schemaRefs>

</xml_diff>